<commit_message>
Atualizando documentação sobre PHP
</commit_message>
<xml_diff>
--- a/AvançandoComPHP.docx
+++ b/AvançandoComPHP.docx
@@ -4239,29 +4239,7 @@
           <w:szCs w:val="24"/>
           <w:shd w:val="clear" w:color="auto" w:fill="FFFFFF"/>
         </w:rPr>
-        <w:t xml:space="preserve">será </w:t>
-      </w:r>
-      <w:r>
-        <w:rPr>
-          <w:rStyle w:val="Forte"/>
-          <w:rFonts w:cs="Arial"/>
-          <w:color w:val="222222"/>
-          <w:spacing w:val="2"/>
-          <w:szCs w:val="24"/>
-          <w:shd w:val="clear" w:color="auto" w:fill="FFFFFF"/>
-        </w:rPr>
-        <w:t>alterado</w:t>
-      </w:r>
-      <w:r>
-        <w:rPr>
-          <w:rStyle w:val="Forte"/>
-          <w:rFonts w:cs="Arial"/>
-          <w:color w:val="222222"/>
-          <w:spacing w:val="2"/>
-          <w:szCs w:val="24"/>
-          <w:shd w:val="clear" w:color="auto" w:fill="FFFFFF"/>
-        </w:rPr>
-        <w:t xml:space="preserve"> no escopo global</w:t>
+        <w:t>será alterado no escopo global</w:t>
       </w:r>
       <w:r>
         <w:rPr>
@@ -4816,6 +4794,7 @@
     <w:p>
       <w:pPr>
         <w:rPr>
+          <w:rStyle w:val="Hyperlink"/>
           <w:szCs w:val="24"/>
         </w:rPr>
       </w:pPr>
@@ -4840,12 +4819,265 @@
     </w:p>
     <w:p>
       <w:pPr>
-        <w:rPr>
-          <w:szCs w:val="24"/>
-        </w:rPr>
-      </w:pPr>
+        <w:pStyle w:val="Ttulo1"/>
+      </w:pPr>
+      <w:r>
+        <w:lastRenderedPageBreak/>
+        <w:t>PHP HTML</w:t>
+      </w:r>
+    </w:p>
+    <w:p/>
+    <w:p>
+      <w:r>
+        <w:br/>
+      </w:r>
+      <w:r>
+        <w:t>O PHP é uma linguagem de programação voltada para aplicações web, embutido no HTML. O código é delimitado por tags iniciais e finais, que permitem ao programador oscilar entre o HTML e o PHP</w:t>
+      </w:r>
+      <w:r>
+        <w:t xml:space="preserve">. </w:t>
+      </w:r>
+    </w:p>
+    <w:p>
+      <w:r>
+        <w:t xml:space="preserve">A </w:t>
+      </w:r>
+      <w:r>
+        <w:t>maneira</w:t>
+      </w:r>
+      <w:r>
+        <w:t xml:space="preserve"> que </w:t>
+      </w:r>
+      <w:r>
+        <w:t xml:space="preserve">o PHP </w:t>
+      </w:r>
+      <w:r>
+        <w:t>é</w:t>
+      </w:r>
+      <w:r>
+        <w:t xml:space="preserve"> executado diferencia-se do Java script, </w:t>
+      </w:r>
+      <w:r>
+        <w:t>pois ele é usado no cliente e executado no servidor</w:t>
+      </w:r>
+      <w:r>
+        <w:t xml:space="preserve">, gerando um HTML e o cliente acaba recebendo os resultados gerados pelos scripts. </w:t>
+      </w:r>
+    </w:p>
+    <w:p>
+      <w:r>
+        <w:br/>
+      </w:r>
+      <w:r>
+        <w:t>PHP é uma linguagem de programação interpretada, uma linguagem de script. Enquanto o HTML só ajuda a mostrar algo na tela</w:t>
+      </w:r>
+      <w:r>
+        <w:t>. O</w:t>
+      </w:r>
+      <w:r>
+        <w:t xml:space="preserve"> PHP pode gerar HTML como saída. </w:t>
+      </w:r>
+      <w:r>
+        <w:t>Porem</w:t>
+      </w:r>
+      <w:r>
+        <w:t xml:space="preserve"> o PHP</w:t>
+      </w:r>
+      <w:r>
+        <w:t xml:space="preserve"> pode acessar banco de dados, fazer contas, gerar arquivos, gravar arquivos em </w:t>
+      </w:r>
+      <w:r>
+        <w:t>disco etc.</w:t>
+      </w:r>
+      <w:r>
+        <w:t xml:space="preserve"> </w:t>
+      </w:r>
+      <w:r>
+        <w:t>Ele</w:t>
+      </w:r>
+      <w:r>
+        <w:t xml:space="preserve"> pode fazer muito além de gerar HTML de saída de dados.</w:t>
+      </w:r>
+    </w:p>
+    <w:p>
+      <w:r>
+        <w:t>Como podemos fazer isso:</w:t>
+      </w:r>
+    </w:p>
+    <w:p>
       <w:bookmarkStart w:id="0" w:name="_GoBack"/>
       <w:bookmarkEnd w:id="0"/>
+    </w:p>
+    <w:p>
+      <w:pPr>
+        <w:rPr>
+          <w:lang w:eastAsia="pt-BR"/>
+        </w:rPr>
+      </w:pPr>
+      <w:r>
+        <w:rPr>
+          <w:lang w:eastAsia="pt-BR"/>
+        </w:rPr>
+        <w:t>1</w:t>
+      </w:r>
+      <w:r>
+        <w:rPr>
+          <w:rFonts w:ascii="Times New Roman" w:hAnsi="Times New Roman"/>
+          <w:szCs w:val="24"/>
+          <w:lang w:eastAsia="pt-BR"/>
+        </w:rPr>
+        <w:t xml:space="preserve"> </w:t>
+      </w:r>
+      <w:r>
+        <w:rPr>
+          <w:rFonts w:ascii="Times New Roman" w:hAnsi="Times New Roman"/>
+          <w:szCs w:val="24"/>
+          <w:lang w:eastAsia="pt-BR"/>
+        </w:rPr>
+        <w:tab/>
+      </w:r>
+      <w:r>
+        <w:rPr>
+          <w:lang w:eastAsia="pt-BR"/>
+        </w:rPr>
+        <w:t>Abra o arquivo HTML com um editor de texto.</w:t>
+      </w:r>
+    </w:p>
+    <w:p>
+      <w:pPr>
+        <w:rPr>
+          <w:lang w:eastAsia="pt-BR"/>
+        </w:rPr>
+      </w:pPr>
+      <w:r>
+        <w:rPr>
+          <w:lang w:eastAsia="pt-BR"/>
+        </w:rPr>
+        <w:br/>
+        <w:t>2</w:t>
+      </w:r>
+      <w:r>
+        <w:rPr>
+          <w:rFonts w:ascii="Times New Roman" w:hAnsi="Times New Roman"/>
+          <w:szCs w:val="24"/>
+          <w:lang w:eastAsia="pt-BR"/>
+        </w:rPr>
+        <w:tab/>
+      </w:r>
+      <w:r>
+        <w:rPr>
+          <w:lang w:eastAsia="pt-BR"/>
+        </w:rPr>
+        <w:t>Navegue até a seção de HTML onde você quer adicionar o código PHP.</w:t>
+      </w:r>
+      <w:r>
+        <w:rPr>
+          <w:lang w:eastAsia="pt-BR"/>
+        </w:rPr>
+        <w:br/>
+      </w:r>
+      <w:r>
+        <w:rPr>
+          <w:lang w:eastAsia="pt-BR"/>
+        </w:rPr>
+        <w:br/>
+        <w:t>3</w:t>
+      </w:r>
+      <w:r>
+        <w:rPr>
+          <w:rFonts w:ascii="Times New Roman" w:hAnsi="Times New Roman"/>
+          <w:szCs w:val="24"/>
+          <w:lang w:eastAsia="pt-BR"/>
+        </w:rPr>
+        <w:tab/>
+      </w:r>
+      <w:r>
+        <w:rPr>
+          <w:lang w:eastAsia="pt-BR"/>
+        </w:rPr>
+        <w:t>Adicione a tag PHP abertura " </w:t>
+      </w:r>
+    </w:p>
+    <w:p>
+      <w:pPr>
+        <w:rPr>
+          <w:lang w:eastAsia="pt-BR"/>
+        </w:rPr>
+      </w:pPr>
+    </w:p>
+    <w:p>
+      <w:pPr>
+        <w:rPr>
+          <w:lang w:eastAsia="pt-BR"/>
+        </w:rPr>
+      </w:pPr>
+      <w:r>
+        <w:rPr>
+          <w:lang w:eastAsia="pt-BR"/>
+        </w:rPr>
+        <w:t>4</w:t>
+      </w:r>
+      <w:r>
+        <w:rPr>
+          <w:rFonts w:ascii="Times New Roman" w:hAnsi="Times New Roman"/>
+          <w:szCs w:val="24"/>
+          <w:lang w:eastAsia="pt-BR"/>
+        </w:rPr>
+        <w:tab/>
+      </w:r>
+      <w:r>
+        <w:rPr>
+          <w:lang w:eastAsia="pt-BR"/>
+        </w:rPr>
+        <w:t>Copie o código após a tag de abertura ou usar o PHP "incluir" funcionar de vincular o conteúdo de um arquivo PHP separado. Em seguida, adicione a tag PHP fechamento " &gt; " para acabar com o segmento de código . Por exemplo, o código a seguir incluem " yourfile.php " :</w:t>
+      </w:r>
+    </w:p>
+    <w:p>
+      <w:pPr>
+        <w:rPr>
+          <w:lang w:eastAsia="pt-BR"/>
+        </w:rPr>
+      </w:pPr>
+      <w:r>
+        <w:rPr>
+          <w:lang w:eastAsia="pt-BR"/>
+        </w:rPr>
+        <w:t>&lt; ? Php include ( " yourfile.php "); ? &gt;</w:t>
+      </w:r>
+    </w:p>
+    <w:p>
+      <w:pPr>
+        <w:rPr>
+          <w:lang w:eastAsia="pt-BR"/>
+        </w:rPr>
+      </w:pPr>
+      <w:r>
+        <w:rPr>
+          <w:lang w:eastAsia="pt-BR"/>
+        </w:rPr>
+        <w:br/>
+        <w:t>5</w:t>
+      </w:r>
+      <w:r>
+        <w:rPr>
+          <w:lang w:eastAsia="pt-BR"/>
+        </w:rPr>
+        <w:tab/>
+      </w:r>
+      <w:r>
+        <w:rPr>
+          <w:lang w:eastAsia="pt-BR"/>
+        </w:rPr>
+        <w:t>Salve o arquivo PHP e enviá-lo para seu servidor web. Visite a página usando um navegador para ver se o código funcionou. Se receber algum erro , verifique que você usou as tags PHP adequados e corretamente seu código PHP .</w:t>
+      </w:r>
+    </w:p>
+    <w:p/>
+    <w:p>
+      <w:pPr>
+        <w:rPr>
+          <w:szCs w:val="24"/>
+        </w:rPr>
+      </w:pPr>
     </w:p>
     <w:sectPr>
       <w:pgSz w:w="11906" w:h="16838"/>
@@ -5573,6 +5805,30 @@
       <w:lang w:eastAsia="pt-BR"/>
     </w:rPr>
   </w:style>
+  <w:style w:type="paragraph" w:styleId="SemEspaamento">
+    <w:name w:val="No Spacing"/>
+    <w:uiPriority w:val="1"/>
+    <w:qFormat/>
+    <w:rsid w:val="00325D88"/>
+    <w:pPr>
+      <w:spacing w:after="0" w:line="240" w:lineRule="auto"/>
+    </w:pPr>
+    <w:rPr>
+      <w:rFonts w:ascii="Arial" w:hAnsi="Arial"/>
+      <w:sz w:val="24"/>
+    </w:rPr>
+  </w:style>
+  <w:style w:type="paragraph" w:styleId="PargrafodaLista">
+    <w:name w:val="List Paragraph"/>
+    <w:basedOn w:val="Normal"/>
+    <w:uiPriority w:val="34"/>
+    <w:qFormat/>
+    <w:rsid w:val="009A4870"/>
+    <w:pPr>
+      <w:ind w:left="720"/>
+      <w:contextualSpacing/>
+    </w:pPr>
+  </w:style>
 </w:styles>
 </file>
 

</xml_diff>